<commit_message>
Añadido Funcionalidad de validar dni, falta que el admin lo valide
</commit_message>
<xml_diff>
--- a/Memoria del Proyecto/Proyecto Integrado José Antonio López López .docx
+++ b/Memoria del Proyecto/Proyecto Integrado José Antonio López López .docx
@@ -2028,7 +2028,7 @@
       </w:pPr>
       <w:r>
         <w:rPr>
-          <w:rFonts w:asciiTheme="majorHAnsi" w:hAnsiTheme="majorHAnsi" w:cstheme="majorHAnsi"/>
+          <w:rFonts w:cstheme="minorHAnsi"/>
           <w:b/>
           <w:bCs/>
           <w:noProof/>
@@ -2037,26 +2037,18 @@
         </w:rPr>
         <w:lastRenderedPageBreak/>
         <w:drawing>
-          <wp:anchor distT="0" distB="0" distL="114300" distR="114300" simplePos="0" relativeHeight="251660800" behindDoc="1" locked="0" layoutInCell="1" allowOverlap="1" wp14:anchorId="4EB01EB0" wp14:editId="25FBEDC1">
+          <wp:anchor distT="0" distB="0" distL="114300" distR="114300" simplePos="0" relativeHeight="251658752" behindDoc="0" locked="0" layoutInCell="1" allowOverlap="1" wp14:anchorId="1F726111" wp14:editId="58B26AD9">
             <wp:simplePos x="0" y="0"/>
             <wp:positionH relativeFrom="column">
-              <wp:posOffset>-865505</wp:posOffset>
+              <wp:posOffset>-885190</wp:posOffset>
             </wp:positionH>
             <wp:positionV relativeFrom="page">
-              <wp:posOffset>1283335</wp:posOffset>
+              <wp:posOffset>1447800</wp:posOffset>
             </wp:positionV>
-            <wp:extent cx="10655300" cy="6248400"/>
+            <wp:extent cx="10674350" cy="6065520"/>
             <wp:effectExtent l="0" t="0" r="0" b="0"/>
-            <wp:wrapTight wrapText="bothSides">
-              <wp:wrapPolygon edited="0">
-                <wp:start x="0" y="0"/>
-                <wp:lineTo x="0" y="21534"/>
-                <wp:lineTo x="21549" y="21534"/>
-                <wp:lineTo x="21549" y="0"/>
-                <wp:lineTo x="0" y="0"/>
-              </wp:wrapPolygon>
-            </wp:wrapTight>
-            <wp:docPr id="683422107" name="Imagen 3"/>
+            <wp:wrapSquare wrapText="bothSides"/>
+            <wp:docPr id="1728778966" name="Imagen 1"/>
             <wp:cNvGraphicFramePr>
               <a:graphicFrameLocks xmlns:a="http://schemas.openxmlformats.org/drawingml/2006/main" noChangeAspect="1"/>
             </wp:cNvGraphicFramePr>
@@ -2064,7 +2056,7 @@
               <a:graphicData uri="http://schemas.openxmlformats.org/drawingml/2006/picture">
                 <pic:pic xmlns:pic="http://schemas.openxmlformats.org/drawingml/2006/picture">
                   <pic:nvPicPr>
-                    <pic:cNvPr id="683422107" name="Imagen 683422107"/>
+                    <pic:cNvPr id="1728778966" name="Imagen 1728778966"/>
                     <pic:cNvPicPr/>
                   </pic:nvPicPr>
                   <pic:blipFill>
@@ -2082,7 +2074,7 @@
                   <pic:spPr>
                     <a:xfrm>
                       <a:off x="0" y="0"/>
-                      <a:ext cx="10655300" cy="6248400"/>
+                      <a:ext cx="10674350" cy="6065520"/>
                     </a:xfrm>
                     <a:prstGeom prst="rect">
                       <a:avLst/>
@@ -2450,7 +2442,138 @@
           <w:sz w:val="24"/>
           <w:szCs w:val="24"/>
         </w:rPr>
-        <w:t>url_img_dni_</w:t>
+        <w:t>url_img_dni_reverso</w:t>
+      </w:r>
+      <w:r>
+        <w:rPr>
+          <w:rFonts w:cstheme="minorHAnsi"/>
+          <w:noProof/>
+          <w:sz w:val="24"/>
+          <w:szCs w:val="24"/>
+        </w:rPr>
+        <w:t>)</w:t>
+      </w:r>
+    </w:p>
+    <w:p>
+      <w:pPr>
+        <w:rPr>
+          <w:rFonts w:cstheme="minorHAnsi"/>
+          <w:noProof/>
+          <w:sz w:val="24"/>
+          <w:szCs w:val="24"/>
+        </w:rPr>
+      </w:pPr>
+      <w:r>
+        <w:rPr>
+          <w:rFonts w:cstheme="minorHAnsi"/>
+          <w:noProof/>
+          <w:sz w:val="24"/>
+          <w:szCs w:val="24"/>
+        </w:rPr>
+        <w:t>PK: id_usuario</w:t>
+      </w:r>
+    </w:p>
+    <w:p>
+      <w:pPr>
+        <w:rPr>
+          <w:rFonts w:cstheme="minorHAnsi"/>
+          <w:noProof/>
+          <w:sz w:val="24"/>
+          <w:szCs w:val="24"/>
+        </w:rPr>
+      </w:pPr>
+      <w:r>
+        <w:rPr>
+          <w:rFonts w:cstheme="minorHAnsi"/>
+          <w:noProof/>
+          <w:sz w:val="24"/>
+          <w:szCs w:val="24"/>
+        </w:rPr>
+        <w:t>FK:id_municipio-&gt;municipio(id_municipio)</w:t>
+      </w:r>
+    </w:p>
+    <w:p>
+      <w:pPr>
+        <w:rPr>
+          <w:rFonts w:cstheme="minorHAnsi"/>
+          <w:noProof/>
+          <w:sz w:val="24"/>
+          <w:szCs w:val="24"/>
+        </w:rPr>
+      </w:pPr>
+      <w:r>
+        <w:rPr>
+          <w:rFonts w:cstheme="minorHAnsi"/>
+          <w:noProof/>
+          <w:sz w:val="24"/>
+          <w:szCs w:val="24"/>
+        </w:rPr>
+        <w:t>-------------------------------------------------------------------------------------------------------------------</w:t>
+      </w:r>
+    </w:p>
+    <w:p>
+      <w:pPr>
+        <w:rPr>
+          <w:rFonts w:cstheme="minorHAnsi"/>
+          <w:noProof/>
+          <w:sz w:val="24"/>
+          <w:szCs w:val="24"/>
+        </w:rPr>
+      </w:pPr>
+    </w:p>
+    <w:p>
+      <w:pPr>
+        <w:rPr>
+          <w:rFonts w:cstheme="minorHAnsi"/>
+          <w:noProof/>
+          <w:sz w:val="24"/>
+          <w:szCs w:val="24"/>
+        </w:rPr>
+      </w:pPr>
+      <w:r>
+        <w:rPr>
+          <w:rFonts w:cstheme="minorHAnsi"/>
+          <w:noProof/>
+          <w:sz w:val="24"/>
+          <w:szCs w:val="24"/>
+        </w:rPr>
+        <w:t>licencia(id_licencia, id_usuario, id_tipo_licencia, valida_hasta, valida_desde, fecha_expedicion, restricciones, observaciones</w:t>
+      </w:r>
+      <w:r>
+        <w:rPr>
+          <w:rFonts w:cstheme="minorHAnsi"/>
+          <w:noProof/>
+          <w:sz w:val="24"/>
+          <w:szCs w:val="24"/>
+        </w:rPr>
+        <w:t>,licencia_validada,url_img_licencia</w:t>
+      </w:r>
+      <w:r>
+        <w:rPr>
+          <w:rFonts w:cstheme="minorHAnsi"/>
+          <w:noProof/>
+          <w:sz w:val="24"/>
+          <w:szCs w:val="24"/>
+        </w:rPr>
+        <w:t>_anverso,</w:t>
+      </w:r>
+      <w:r>
+        <w:rPr>
+          <w:rFonts w:cstheme="minorHAnsi"/>
+          <w:noProof/>
+          <w:sz w:val="24"/>
+          <w:szCs w:val="24"/>
+        </w:rPr>
+        <w:t xml:space="preserve"> </w:t>
+      </w:r>
+      <w:r>
+        <w:rPr>
+          <w:rFonts w:cstheme="minorHAnsi"/>
+          <w:noProof/>
+          <w:sz w:val="24"/>
+          <w:szCs w:val="24"/>
+        </w:rPr>
+        <w:t>url_img_licencia_</w:t>
       </w:r>
       <w:r>
         <w:rPr>
@@ -2496,26 +2619,45 @@
           <w:sz w:val="24"/>
           <w:szCs w:val="24"/>
         </w:rPr>
-        <w:t>PK: id_usuario</w:t>
-      </w:r>
-    </w:p>
-    <w:p>
-      <w:pPr>
-        <w:rPr>
-          <w:rFonts w:cstheme="minorHAnsi"/>
-          <w:noProof/>
-          <w:sz w:val="24"/>
-          <w:szCs w:val="24"/>
-        </w:rPr>
-      </w:pPr>
-      <w:r>
-        <w:rPr>
-          <w:rFonts w:cstheme="minorHAnsi"/>
-          <w:noProof/>
-          <w:sz w:val="24"/>
-          <w:szCs w:val="24"/>
-        </w:rPr>
-        <w:t>FK:id_municipio-&gt;municipio(id_municipio)</w:t>
+        <w:t>PK: id_licencia</w:t>
+      </w:r>
+    </w:p>
+    <w:p>
+      <w:pPr>
+        <w:rPr>
+          <w:rFonts w:cstheme="minorHAnsi"/>
+          <w:noProof/>
+          <w:sz w:val="24"/>
+          <w:szCs w:val="24"/>
+        </w:rPr>
+      </w:pPr>
+      <w:r>
+        <w:rPr>
+          <w:rFonts w:cstheme="minorHAnsi"/>
+          <w:noProof/>
+          <w:sz w:val="24"/>
+          <w:szCs w:val="24"/>
+        </w:rPr>
+        <w:t>FK: id_usuario -&gt; usuario(id_usuario)</w:t>
+      </w:r>
+    </w:p>
+    <w:p>
+      <w:pPr>
+        <w:rPr>
+          <w:rFonts w:cstheme="minorHAnsi"/>
+          <w:noProof/>
+          <w:sz w:val="24"/>
+          <w:szCs w:val="24"/>
+        </w:rPr>
+      </w:pPr>
+      <w:r>
+        <w:rPr>
+          <w:rFonts w:cstheme="minorHAnsi"/>
+          <w:noProof/>
+          <w:sz w:val="24"/>
+          <w:szCs w:val="24"/>
+        </w:rPr>
+        <w:t>FK: id_tipo_licencia -&gt; tipo_licencia(id_tipo_licencia)</w:t>
       </w:r>
     </w:p>
     <w:p>
@@ -2563,16 +2705,349 @@
           <w:sz w:val="24"/>
           <w:szCs w:val="24"/>
         </w:rPr>
-        <w:t>licencia(id_licencia, id_usuario, id_tipo_licencia, valida_hasta, valida_desde, fecha_expedicion, restricciones, observaciones</w:t>
-      </w:r>
-      <w:r>
-        <w:rPr>
-          <w:rFonts w:cstheme="minorHAnsi"/>
-          <w:noProof/>
-          <w:sz w:val="24"/>
-          <w:szCs w:val="24"/>
-        </w:rPr>
-        <w:t>,licencia_validada,url_img_licencia</w:t>
+        <w:t>tipo_licencia(id_tipo_licencia, tipo, descripcion)</w:t>
+      </w:r>
+    </w:p>
+    <w:p>
+      <w:pPr>
+        <w:rPr>
+          <w:rFonts w:cstheme="minorHAnsi"/>
+          <w:noProof/>
+          <w:sz w:val="24"/>
+          <w:szCs w:val="24"/>
+        </w:rPr>
+      </w:pPr>
+      <w:r>
+        <w:rPr>
+          <w:rFonts w:cstheme="minorHAnsi"/>
+          <w:noProof/>
+          <w:sz w:val="24"/>
+          <w:szCs w:val="24"/>
+        </w:rPr>
+        <w:t>PK: id_tipo_licencia</w:t>
+      </w:r>
+    </w:p>
+    <w:p>
+      <w:pPr>
+        <w:rPr>
+          <w:rFonts w:cstheme="minorHAnsi"/>
+          <w:noProof/>
+          <w:sz w:val="24"/>
+          <w:szCs w:val="24"/>
+        </w:rPr>
+      </w:pPr>
+      <w:r>
+        <w:rPr>
+          <w:rFonts w:cstheme="minorHAnsi"/>
+          <w:noProof/>
+          <w:sz w:val="24"/>
+          <w:szCs w:val="24"/>
+        </w:rPr>
+        <w:t>-------------------------------------------------------------------------------------------------------------------</w:t>
+      </w:r>
+    </w:p>
+    <w:p>
+      <w:pPr>
+        <w:rPr>
+          <w:rFonts w:cstheme="minorHAnsi"/>
+          <w:noProof/>
+          <w:sz w:val="24"/>
+          <w:szCs w:val="24"/>
+        </w:rPr>
+      </w:pPr>
+    </w:p>
+    <w:p>
+      <w:pPr>
+        <w:rPr>
+          <w:rFonts w:cstheme="minorHAnsi"/>
+          <w:noProof/>
+          <w:sz w:val="24"/>
+          <w:szCs w:val="24"/>
+        </w:rPr>
+      </w:pPr>
+      <w:r>
+        <w:rPr>
+          <w:rFonts w:cstheme="minorHAnsi"/>
+          <w:noProof/>
+          <w:sz w:val="24"/>
+          <w:szCs w:val="24"/>
+        </w:rPr>
+        <w:t>tipo_arma(id_tipo_arma, tipo, descripcion)</w:t>
+      </w:r>
+    </w:p>
+    <w:p>
+      <w:pPr>
+        <w:rPr>
+          <w:rFonts w:cstheme="minorHAnsi"/>
+          <w:noProof/>
+          <w:sz w:val="24"/>
+          <w:szCs w:val="24"/>
+        </w:rPr>
+      </w:pPr>
+      <w:r>
+        <w:rPr>
+          <w:rFonts w:cstheme="minorHAnsi"/>
+          <w:noProof/>
+          <w:sz w:val="24"/>
+          <w:szCs w:val="24"/>
+        </w:rPr>
+        <w:t>PK: id_tipo_arma</w:t>
+      </w:r>
+    </w:p>
+    <w:p>
+      <w:pPr>
+        <w:rPr>
+          <w:rFonts w:cstheme="minorHAnsi"/>
+          <w:noProof/>
+          <w:sz w:val="24"/>
+          <w:szCs w:val="24"/>
+        </w:rPr>
+      </w:pPr>
+      <w:r>
+        <w:rPr>
+          <w:rFonts w:cstheme="minorHAnsi"/>
+          <w:noProof/>
+          <w:sz w:val="24"/>
+          <w:szCs w:val="24"/>
+        </w:rPr>
+        <w:t>-------------------------------------------------------------------------------------------------------------------</w:t>
+      </w:r>
+    </w:p>
+    <w:p>
+      <w:pPr>
+        <w:rPr>
+          <w:rFonts w:cstheme="minorHAnsi"/>
+          <w:noProof/>
+          <w:sz w:val="24"/>
+          <w:szCs w:val="24"/>
+        </w:rPr>
+      </w:pPr>
+    </w:p>
+    <w:p>
+      <w:pPr>
+        <w:rPr>
+          <w:rFonts w:cstheme="minorHAnsi"/>
+          <w:noProof/>
+          <w:sz w:val="24"/>
+          <w:szCs w:val="24"/>
+        </w:rPr>
+      </w:pPr>
+    </w:p>
+    <w:p>
+      <w:pPr>
+        <w:rPr>
+          <w:rFonts w:cstheme="minorHAnsi"/>
+          <w:noProof/>
+          <w:sz w:val="24"/>
+          <w:szCs w:val="24"/>
+        </w:rPr>
+      </w:pPr>
+      <w:r>
+        <w:rPr>
+          <w:rFonts w:cstheme="minorHAnsi"/>
+          <w:noProof/>
+          <w:sz w:val="24"/>
+          <w:szCs w:val="24"/>
+        </w:rPr>
+        <w:t>arma(id_arma,marca,id_tipo_arma, id_usuario)</w:t>
+      </w:r>
+    </w:p>
+    <w:p>
+      <w:pPr>
+        <w:rPr>
+          <w:rFonts w:cstheme="minorHAnsi"/>
+          <w:noProof/>
+          <w:sz w:val="24"/>
+          <w:szCs w:val="24"/>
+        </w:rPr>
+      </w:pPr>
+      <w:r>
+        <w:rPr>
+          <w:rFonts w:cstheme="minorHAnsi"/>
+          <w:noProof/>
+          <w:sz w:val="24"/>
+          <w:szCs w:val="24"/>
+        </w:rPr>
+        <w:t>PK:</w:t>
+      </w:r>
+      <w:r>
+        <w:rPr>
+          <w:rFonts w:cstheme="minorHAnsi"/>
+          <w:noProof/>
+          <w:sz w:val="24"/>
+          <w:szCs w:val="24"/>
+        </w:rPr>
+        <w:t xml:space="preserve"> </w:t>
+      </w:r>
+      <w:r>
+        <w:rPr>
+          <w:rFonts w:cstheme="minorHAnsi"/>
+          <w:noProof/>
+          <w:sz w:val="24"/>
+          <w:szCs w:val="24"/>
+        </w:rPr>
+        <w:t>id_arma</w:t>
+      </w:r>
+    </w:p>
+    <w:p>
+      <w:pPr>
+        <w:rPr>
+          <w:rFonts w:cstheme="minorHAnsi"/>
+          <w:noProof/>
+          <w:sz w:val="24"/>
+          <w:szCs w:val="24"/>
+        </w:rPr>
+      </w:pPr>
+      <w:r>
+        <w:rPr>
+          <w:rFonts w:cstheme="minorHAnsi"/>
+          <w:noProof/>
+          <w:sz w:val="24"/>
+          <w:szCs w:val="24"/>
+        </w:rPr>
+        <w:t xml:space="preserve">FK:id_tipo_arma-&gt;tipo_arma(id_tipo_arma), </w:t>
+      </w:r>
+    </w:p>
+    <w:p>
+      <w:pPr>
+        <w:rPr>
+          <w:rFonts w:cstheme="minorHAnsi"/>
+          <w:noProof/>
+          <w:sz w:val="24"/>
+          <w:szCs w:val="24"/>
+        </w:rPr>
+      </w:pPr>
+      <w:r>
+        <w:rPr>
+          <w:rFonts w:cstheme="minorHAnsi"/>
+          <w:noProof/>
+          <w:sz w:val="24"/>
+          <w:szCs w:val="24"/>
+        </w:rPr>
+        <w:t>FK:id_usuario-&gt;usuario(id_usuario)</w:t>
+      </w:r>
+    </w:p>
+    <w:p>
+      <w:pPr>
+        <w:rPr>
+          <w:rFonts w:cstheme="minorHAnsi"/>
+          <w:noProof/>
+          <w:sz w:val="24"/>
+          <w:szCs w:val="24"/>
+        </w:rPr>
+      </w:pPr>
+      <w:r>
+        <w:rPr>
+          <w:rFonts w:cstheme="minorHAnsi"/>
+          <w:noProof/>
+          <w:sz w:val="24"/>
+          <w:szCs w:val="24"/>
+        </w:rPr>
+        <w:t>-------------------------------------------------------------------------------------------------------------------</w:t>
+      </w:r>
+    </w:p>
+    <w:p>
+      <w:pPr>
+        <w:rPr>
+          <w:rFonts w:cstheme="minorHAnsi"/>
+          <w:noProof/>
+          <w:sz w:val="24"/>
+          <w:szCs w:val="24"/>
+        </w:rPr>
+      </w:pPr>
+      <w:r>
+        <w:rPr>
+          <w:rFonts w:cstheme="minorHAnsi"/>
+          <w:noProof/>
+          <w:sz w:val="24"/>
+          <w:szCs w:val="24"/>
+        </w:rPr>
+        <w:t>anuncio(id_anuncio,fecha_public,descripcion,titulo,precio,id_arma)</w:t>
+      </w:r>
+    </w:p>
+    <w:p>
+      <w:pPr>
+        <w:rPr>
+          <w:rFonts w:cstheme="minorHAnsi"/>
+          <w:noProof/>
+          <w:sz w:val="24"/>
+          <w:szCs w:val="24"/>
+        </w:rPr>
+      </w:pPr>
+      <w:r>
+        <w:rPr>
+          <w:rFonts w:cstheme="minorHAnsi"/>
+          <w:noProof/>
+          <w:sz w:val="24"/>
+          <w:szCs w:val="24"/>
+        </w:rPr>
+        <w:t>PK:id_anuncio</w:t>
+      </w:r>
+    </w:p>
+    <w:p>
+      <w:pPr>
+        <w:rPr>
+          <w:rFonts w:cstheme="minorHAnsi"/>
+          <w:noProof/>
+          <w:sz w:val="24"/>
+          <w:szCs w:val="24"/>
+        </w:rPr>
+      </w:pPr>
+      <w:r>
+        <w:rPr>
+          <w:rFonts w:cstheme="minorHAnsi"/>
+          <w:noProof/>
+          <w:sz w:val="24"/>
+          <w:szCs w:val="24"/>
+        </w:rPr>
+        <w:t>FK:id_arma-&gt;arma(id_arma)</w:t>
+      </w:r>
+    </w:p>
+    <w:p>
+      <w:pPr>
+        <w:rPr>
+          <w:rFonts w:cstheme="minorHAnsi"/>
+          <w:noProof/>
+          <w:sz w:val="24"/>
+          <w:szCs w:val="24"/>
+        </w:rPr>
+      </w:pPr>
+      <w:r>
+        <w:rPr>
+          <w:rFonts w:cstheme="minorHAnsi"/>
+          <w:noProof/>
+          <w:sz w:val="24"/>
+          <w:szCs w:val="24"/>
+        </w:rPr>
+        <w:t>-------------------------------------------------------------------------------------------------------------------</w:t>
+      </w:r>
+    </w:p>
+    <w:p>
+      <w:pPr>
+        <w:rPr>
+          <w:rFonts w:cstheme="minorHAnsi"/>
+          <w:noProof/>
+          <w:sz w:val="24"/>
+          <w:szCs w:val="24"/>
+        </w:rPr>
+      </w:pPr>
+      <w:r>
+        <w:rPr>
+          <w:rFonts w:cstheme="minorHAnsi"/>
+          <w:noProof/>
+          <w:sz w:val="24"/>
+          <w:szCs w:val="24"/>
+        </w:rPr>
+        <w:t>pedido(id_pedido,id_usuario,fecha_entrega,fecha_compra,numero_pedido, id_estado_pedido</w:t>
+      </w:r>
+      <w:r>
+        <w:rPr>
+          <w:rFonts w:cstheme="minorHAnsi"/>
+          <w:noProof/>
+          <w:sz w:val="24"/>
+          <w:szCs w:val="24"/>
+        </w:rPr>
+        <w:t>,id_arma</w:t>
       </w:r>
       <w:r>
         <w:rPr>
@@ -2600,45 +3075,64 @@
           <w:sz w:val="24"/>
           <w:szCs w:val="24"/>
         </w:rPr>
-        <w:t>PK: id_licencia</w:t>
-      </w:r>
-    </w:p>
-    <w:p>
-      <w:pPr>
-        <w:rPr>
-          <w:rFonts w:cstheme="minorHAnsi"/>
-          <w:noProof/>
-          <w:sz w:val="24"/>
-          <w:szCs w:val="24"/>
-        </w:rPr>
-      </w:pPr>
-      <w:r>
-        <w:rPr>
-          <w:rFonts w:cstheme="minorHAnsi"/>
-          <w:noProof/>
-          <w:sz w:val="24"/>
-          <w:szCs w:val="24"/>
-        </w:rPr>
-        <w:t>FK: id_usuario -&gt; usuario(id_usuario)</w:t>
-      </w:r>
-    </w:p>
-    <w:p>
-      <w:pPr>
-        <w:rPr>
-          <w:rFonts w:cstheme="minorHAnsi"/>
-          <w:noProof/>
-          <w:sz w:val="24"/>
-          <w:szCs w:val="24"/>
-        </w:rPr>
-      </w:pPr>
-      <w:r>
-        <w:rPr>
-          <w:rFonts w:cstheme="minorHAnsi"/>
-          <w:noProof/>
-          <w:sz w:val="24"/>
-          <w:szCs w:val="24"/>
-        </w:rPr>
-        <w:t>FK: id_tipo_licencia -&gt; tipo_licencia(id_tipo_licencia)</w:t>
+        <w:t>PK:id_pedido</w:t>
+      </w:r>
+    </w:p>
+    <w:p>
+      <w:pPr>
+        <w:rPr>
+          <w:rFonts w:cstheme="minorHAnsi"/>
+          <w:noProof/>
+          <w:sz w:val="24"/>
+          <w:szCs w:val="24"/>
+        </w:rPr>
+      </w:pPr>
+      <w:r>
+        <w:rPr>
+          <w:rFonts w:cstheme="minorHAnsi"/>
+          <w:noProof/>
+          <w:sz w:val="24"/>
+          <w:szCs w:val="24"/>
+        </w:rPr>
+        <w:t>FK:id_estado_pedido-&gt;estado_pedido(id_estado_pedido)</w:t>
+      </w:r>
+    </w:p>
+    <w:p>
+      <w:pPr>
+        <w:rPr>
+          <w:rFonts w:cstheme="minorHAnsi"/>
+          <w:noProof/>
+          <w:sz w:val="24"/>
+          <w:szCs w:val="24"/>
+        </w:rPr>
+      </w:pPr>
+      <w:r>
+        <w:rPr>
+          <w:rFonts w:cstheme="minorHAnsi"/>
+          <w:noProof/>
+          <w:sz w:val="24"/>
+          <w:szCs w:val="24"/>
+        </w:rPr>
+        <w:t>FK:id_arma-&gt;arma(id_arma)</w:t>
+      </w:r>
+    </w:p>
+    <w:p>
+      <w:pPr>
+        <w:rPr>
+          <w:rFonts w:cstheme="minorHAnsi"/>
+          <w:noProof/>
+          <w:sz w:val="24"/>
+          <w:szCs w:val="24"/>
+        </w:rPr>
+      </w:pPr>
+      <w:r>
+        <w:rPr>
+          <w:rFonts w:cstheme="minorHAnsi"/>
+          <w:noProof/>
+          <w:sz w:val="24"/>
+          <w:szCs w:val="24"/>
+        </w:rPr>
+        <w:t>FK:id_usuario-&gt;usuario(id_usuario)</w:t>
       </w:r>
     </w:p>
     <w:p>
@@ -2686,26 +3180,26 @@
           <w:sz w:val="24"/>
           <w:szCs w:val="24"/>
         </w:rPr>
-        <w:t>tipo_licencia(id_tipo_licencia, tipo, descripcion)</w:t>
-      </w:r>
-    </w:p>
-    <w:p>
-      <w:pPr>
-        <w:rPr>
-          <w:rFonts w:cstheme="minorHAnsi"/>
-          <w:noProof/>
-          <w:sz w:val="24"/>
-          <w:szCs w:val="24"/>
-        </w:rPr>
-      </w:pPr>
-      <w:r>
-        <w:rPr>
-          <w:rFonts w:cstheme="minorHAnsi"/>
-          <w:noProof/>
-          <w:sz w:val="24"/>
-          <w:szCs w:val="24"/>
-        </w:rPr>
-        <w:t>PK: id_tipo_licencia</w:t>
+        <w:t>estado_pedido(id_estado_pedido,estado,descripcion)</w:t>
+      </w:r>
+    </w:p>
+    <w:p>
+      <w:pPr>
+        <w:rPr>
+          <w:rFonts w:cstheme="minorHAnsi"/>
+          <w:noProof/>
+          <w:sz w:val="24"/>
+          <w:szCs w:val="24"/>
+        </w:rPr>
+      </w:pPr>
+      <w:r>
+        <w:rPr>
+          <w:rFonts w:cstheme="minorHAnsi"/>
+          <w:noProof/>
+          <w:sz w:val="24"/>
+          <w:szCs w:val="24"/>
+        </w:rPr>
+        <w:t>PK:id_estado_pedido</w:t>
       </w:r>
     </w:p>
     <w:p>
@@ -2736,481 +3230,6 @@
           <w:szCs w:val="24"/>
         </w:rPr>
       </w:pPr>
-    </w:p>
-    <w:p>
-      <w:pPr>
-        <w:rPr>
-          <w:rFonts w:cstheme="minorHAnsi"/>
-          <w:noProof/>
-          <w:sz w:val="24"/>
-          <w:szCs w:val="24"/>
-        </w:rPr>
-      </w:pPr>
-      <w:r>
-        <w:rPr>
-          <w:rFonts w:cstheme="minorHAnsi"/>
-          <w:noProof/>
-          <w:sz w:val="24"/>
-          <w:szCs w:val="24"/>
-        </w:rPr>
-        <w:t>tipo_arma(id_tipo_arma, tipo, descripcion)</w:t>
-      </w:r>
-    </w:p>
-    <w:p>
-      <w:pPr>
-        <w:rPr>
-          <w:rFonts w:cstheme="minorHAnsi"/>
-          <w:noProof/>
-          <w:sz w:val="24"/>
-          <w:szCs w:val="24"/>
-        </w:rPr>
-      </w:pPr>
-      <w:r>
-        <w:rPr>
-          <w:rFonts w:cstheme="minorHAnsi"/>
-          <w:noProof/>
-          <w:sz w:val="24"/>
-          <w:szCs w:val="24"/>
-        </w:rPr>
-        <w:t>PK: id_tipo_arma</w:t>
-      </w:r>
-    </w:p>
-    <w:p>
-      <w:pPr>
-        <w:rPr>
-          <w:rFonts w:cstheme="minorHAnsi"/>
-          <w:noProof/>
-          <w:sz w:val="24"/>
-          <w:szCs w:val="24"/>
-        </w:rPr>
-      </w:pPr>
-      <w:r>
-        <w:rPr>
-          <w:rFonts w:cstheme="minorHAnsi"/>
-          <w:noProof/>
-          <w:sz w:val="24"/>
-          <w:szCs w:val="24"/>
-        </w:rPr>
-        <w:t>-------------------------------------------------------------------------------------------------------------------</w:t>
-      </w:r>
-    </w:p>
-    <w:p>
-      <w:pPr>
-        <w:rPr>
-          <w:rFonts w:cstheme="minorHAnsi"/>
-          <w:noProof/>
-          <w:sz w:val="24"/>
-          <w:szCs w:val="24"/>
-        </w:rPr>
-      </w:pPr>
-    </w:p>
-    <w:p>
-      <w:pPr>
-        <w:rPr>
-          <w:rFonts w:cstheme="minorHAnsi"/>
-          <w:noProof/>
-          <w:sz w:val="24"/>
-          <w:szCs w:val="24"/>
-        </w:rPr>
-      </w:pPr>
-    </w:p>
-    <w:p>
-      <w:pPr>
-        <w:rPr>
-          <w:rFonts w:cstheme="minorHAnsi"/>
-          <w:noProof/>
-          <w:sz w:val="24"/>
-          <w:szCs w:val="24"/>
-        </w:rPr>
-      </w:pPr>
-      <w:r>
-        <w:rPr>
-          <w:rFonts w:cstheme="minorHAnsi"/>
-          <w:noProof/>
-          <w:sz w:val="24"/>
-          <w:szCs w:val="24"/>
-        </w:rPr>
-        <w:t>arma(id_arma,marca,id_tipo_arma, id_usuario)</w:t>
-      </w:r>
-    </w:p>
-    <w:p>
-      <w:pPr>
-        <w:rPr>
-          <w:rFonts w:cstheme="minorHAnsi"/>
-          <w:noProof/>
-          <w:sz w:val="24"/>
-          <w:szCs w:val="24"/>
-        </w:rPr>
-      </w:pPr>
-      <w:r>
-        <w:rPr>
-          <w:rFonts w:cstheme="minorHAnsi"/>
-          <w:noProof/>
-          <w:sz w:val="24"/>
-          <w:szCs w:val="24"/>
-        </w:rPr>
-        <w:t>PK:</w:t>
-      </w:r>
-      <w:r>
-        <w:rPr>
-          <w:rFonts w:cstheme="minorHAnsi"/>
-          <w:noProof/>
-          <w:sz w:val="24"/>
-          <w:szCs w:val="24"/>
-        </w:rPr>
-        <w:t xml:space="preserve"> </w:t>
-      </w:r>
-      <w:r>
-        <w:rPr>
-          <w:rFonts w:cstheme="minorHAnsi"/>
-          <w:noProof/>
-          <w:sz w:val="24"/>
-          <w:szCs w:val="24"/>
-        </w:rPr>
-        <w:t>id_arma</w:t>
-      </w:r>
-    </w:p>
-    <w:p>
-      <w:pPr>
-        <w:rPr>
-          <w:rFonts w:cstheme="minorHAnsi"/>
-          <w:noProof/>
-          <w:sz w:val="24"/>
-          <w:szCs w:val="24"/>
-        </w:rPr>
-      </w:pPr>
-      <w:r>
-        <w:rPr>
-          <w:rFonts w:cstheme="minorHAnsi"/>
-          <w:noProof/>
-          <w:sz w:val="24"/>
-          <w:szCs w:val="24"/>
-        </w:rPr>
-        <w:t xml:space="preserve">FK:id_tipo_arma-&gt;tipo_arma(id_tipo_arma), </w:t>
-      </w:r>
-    </w:p>
-    <w:p>
-      <w:pPr>
-        <w:rPr>
-          <w:rFonts w:cstheme="minorHAnsi"/>
-          <w:noProof/>
-          <w:sz w:val="24"/>
-          <w:szCs w:val="24"/>
-        </w:rPr>
-      </w:pPr>
-      <w:r>
-        <w:rPr>
-          <w:rFonts w:cstheme="minorHAnsi"/>
-          <w:noProof/>
-          <w:sz w:val="24"/>
-          <w:szCs w:val="24"/>
-        </w:rPr>
-        <w:t>FK:id_usuario-&gt;usuario(id_usuario)</w:t>
-      </w:r>
-    </w:p>
-    <w:p>
-      <w:pPr>
-        <w:rPr>
-          <w:rFonts w:cstheme="minorHAnsi"/>
-          <w:noProof/>
-          <w:sz w:val="24"/>
-          <w:szCs w:val="24"/>
-        </w:rPr>
-      </w:pPr>
-      <w:r>
-        <w:rPr>
-          <w:rFonts w:cstheme="minorHAnsi"/>
-          <w:noProof/>
-          <w:sz w:val="24"/>
-          <w:szCs w:val="24"/>
-        </w:rPr>
-        <w:t>-------------------------------------------------------------------------------------------------------------------</w:t>
-      </w:r>
-    </w:p>
-    <w:p>
-      <w:pPr>
-        <w:rPr>
-          <w:rFonts w:cstheme="minorHAnsi"/>
-          <w:noProof/>
-          <w:sz w:val="24"/>
-          <w:szCs w:val="24"/>
-        </w:rPr>
-      </w:pPr>
-      <w:r>
-        <w:rPr>
-          <w:rFonts w:cstheme="minorHAnsi"/>
-          <w:noProof/>
-          <w:sz w:val="24"/>
-          <w:szCs w:val="24"/>
-        </w:rPr>
-        <w:t>anuncio(id_anuncio,fecha_public,descripcion,titulo,precio,id_arma)</w:t>
-      </w:r>
-    </w:p>
-    <w:p>
-      <w:pPr>
-        <w:rPr>
-          <w:rFonts w:cstheme="minorHAnsi"/>
-          <w:noProof/>
-          <w:sz w:val="24"/>
-          <w:szCs w:val="24"/>
-        </w:rPr>
-      </w:pPr>
-      <w:r>
-        <w:rPr>
-          <w:rFonts w:cstheme="minorHAnsi"/>
-          <w:noProof/>
-          <w:sz w:val="24"/>
-          <w:szCs w:val="24"/>
-        </w:rPr>
-        <w:t>PK:id_anuncio</w:t>
-      </w:r>
-    </w:p>
-    <w:p>
-      <w:pPr>
-        <w:rPr>
-          <w:rFonts w:cstheme="minorHAnsi"/>
-          <w:noProof/>
-          <w:sz w:val="24"/>
-          <w:szCs w:val="24"/>
-        </w:rPr>
-      </w:pPr>
-      <w:r>
-        <w:rPr>
-          <w:rFonts w:cstheme="minorHAnsi"/>
-          <w:noProof/>
-          <w:sz w:val="24"/>
-          <w:szCs w:val="24"/>
-        </w:rPr>
-        <w:t>FK:id_arma-&gt;arma(id_arma)</w:t>
-      </w:r>
-    </w:p>
-    <w:p>
-      <w:pPr>
-        <w:rPr>
-          <w:rFonts w:cstheme="minorHAnsi"/>
-          <w:noProof/>
-          <w:sz w:val="24"/>
-          <w:szCs w:val="24"/>
-        </w:rPr>
-      </w:pPr>
-      <w:r>
-        <w:rPr>
-          <w:rFonts w:cstheme="minorHAnsi"/>
-          <w:noProof/>
-          <w:sz w:val="24"/>
-          <w:szCs w:val="24"/>
-        </w:rPr>
-        <w:t>-------------------------------------------------------------------------------------------------------------------</w:t>
-      </w:r>
-    </w:p>
-    <w:p>
-      <w:pPr>
-        <w:rPr>
-          <w:rFonts w:cstheme="minorHAnsi"/>
-          <w:noProof/>
-          <w:sz w:val="24"/>
-          <w:szCs w:val="24"/>
-        </w:rPr>
-      </w:pPr>
-      <w:r>
-        <w:rPr>
-          <w:rFonts w:cstheme="minorHAnsi"/>
-          <w:noProof/>
-          <w:sz w:val="24"/>
-          <w:szCs w:val="24"/>
-        </w:rPr>
-        <w:t>pedido(id_pedido,id_usuario,fecha_entrega,fecha_compra,numero_pedido, id_estado_pedido</w:t>
-      </w:r>
-      <w:r>
-        <w:rPr>
-          <w:rFonts w:cstheme="minorHAnsi"/>
-          <w:noProof/>
-          <w:sz w:val="24"/>
-          <w:szCs w:val="24"/>
-        </w:rPr>
-        <w:t>,id_arma</w:t>
-      </w:r>
-      <w:r>
-        <w:rPr>
-          <w:rFonts w:cstheme="minorHAnsi"/>
-          <w:noProof/>
-          <w:sz w:val="24"/>
-          <w:szCs w:val="24"/>
-        </w:rPr>
-        <w:t>)</w:t>
-      </w:r>
-    </w:p>
-    <w:p>
-      <w:pPr>
-        <w:rPr>
-          <w:rFonts w:cstheme="minorHAnsi"/>
-          <w:noProof/>
-          <w:sz w:val="24"/>
-          <w:szCs w:val="24"/>
-        </w:rPr>
-      </w:pPr>
-      <w:r>
-        <w:rPr>
-          <w:rFonts w:cstheme="minorHAnsi"/>
-          <w:noProof/>
-          <w:sz w:val="24"/>
-          <w:szCs w:val="24"/>
-        </w:rPr>
-        <w:t>PK:id_pedido</w:t>
-      </w:r>
-    </w:p>
-    <w:p>
-      <w:pPr>
-        <w:rPr>
-          <w:rFonts w:cstheme="minorHAnsi"/>
-          <w:noProof/>
-          <w:sz w:val="24"/>
-          <w:szCs w:val="24"/>
-        </w:rPr>
-      </w:pPr>
-      <w:r>
-        <w:rPr>
-          <w:rFonts w:cstheme="minorHAnsi"/>
-          <w:noProof/>
-          <w:sz w:val="24"/>
-          <w:szCs w:val="24"/>
-        </w:rPr>
-        <w:t>FK:id_estado_pedido-&gt;estado_pedido(id_estado_pedido)</w:t>
-      </w:r>
-    </w:p>
-    <w:p>
-      <w:pPr>
-        <w:rPr>
-          <w:rFonts w:cstheme="minorHAnsi"/>
-          <w:noProof/>
-          <w:sz w:val="24"/>
-          <w:szCs w:val="24"/>
-        </w:rPr>
-      </w:pPr>
-      <w:r>
-        <w:rPr>
-          <w:rFonts w:cstheme="minorHAnsi"/>
-          <w:noProof/>
-          <w:sz w:val="24"/>
-          <w:szCs w:val="24"/>
-        </w:rPr>
-        <w:t>FK:id_arma-&gt;arma(id_arma)</w:t>
-      </w:r>
-    </w:p>
-    <w:p>
-      <w:pPr>
-        <w:rPr>
-          <w:rFonts w:cstheme="minorHAnsi"/>
-          <w:noProof/>
-          <w:sz w:val="24"/>
-          <w:szCs w:val="24"/>
-        </w:rPr>
-      </w:pPr>
-      <w:r>
-        <w:rPr>
-          <w:rFonts w:cstheme="minorHAnsi"/>
-          <w:noProof/>
-          <w:sz w:val="24"/>
-          <w:szCs w:val="24"/>
-        </w:rPr>
-        <w:t>FK:id_usuario-&gt;usuario(id_usuario)</w:t>
-      </w:r>
-    </w:p>
-    <w:p>
-      <w:pPr>
-        <w:rPr>
-          <w:rFonts w:cstheme="minorHAnsi"/>
-          <w:noProof/>
-          <w:sz w:val="24"/>
-          <w:szCs w:val="24"/>
-        </w:rPr>
-      </w:pPr>
-      <w:r>
-        <w:rPr>
-          <w:rFonts w:cstheme="minorHAnsi"/>
-          <w:noProof/>
-          <w:sz w:val="24"/>
-          <w:szCs w:val="24"/>
-        </w:rPr>
-        <w:t>-------------------------------------------------------------------------------------------------------------------</w:t>
-      </w:r>
-    </w:p>
-    <w:p>
-      <w:pPr>
-        <w:rPr>
-          <w:rFonts w:cstheme="minorHAnsi"/>
-          <w:noProof/>
-          <w:sz w:val="24"/>
-          <w:szCs w:val="24"/>
-        </w:rPr>
-      </w:pPr>
-    </w:p>
-    <w:p>
-      <w:pPr>
-        <w:rPr>
-          <w:rFonts w:cstheme="minorHAnsi"/>
-          <w:noProof/>
-          <w:sz w:val="24"/>
-          <w:szCs w:val="24"/>
-        </w:rPr>
-      </w:pPr>
-      <w:r>
-        <w:rPr>
-          <w:rFonts w:cstheme="minorHAnsi"/>
-          <w:noProof/>
-          <w:sz w:val="24"/>
-          <w:szCs w:val="24"/>
-        </w:rPr>
-        <w:t>estado_pedido(id_estado_pedido,estado,descripcion)</w:t>
-      </w:r>
-    </w:p>
-    <w:p>
-      <w:pPr>
-        <w:rPr>
-          <w:rFonts w:cstheme="minorHAnsi"/>
-          <w:noProof/>
-          <w:sz w:val="24"/>
-          <w:szCs w:val="24"/>
-        </w:rPr>
-      </w:pPr>
-      <w:r>
-        <w:rPr>
-          <w:rFonts w:cstheme="minorHAnsi"/>
-          <w:noProof/>
-          <w:sz w:val="24"/>
-          <w:szCs w:val="24"/>
-        </w:rPr>
-        <w:t>PK:id_estado_pedido</w:t>
-      </w:r>
-    </w:p>
-    <w:p>
-      <w:pPr>
-        <w:rPr>
-          <w:rFonts w:cstheme="minorHAnsi"/>
-          <w:noProof/>
-          <w:sz w:val="24"/>
-          <w:szCs w:val="24"/>
-        </w:rPr>
-      </w:pPr>
-      <w:r>
-        <w:rPr>
-          <w:rFonts w:cstheme="minorHAnsi"/>
-          <w:noProof/>
-          <w:sz w:val="24"/>
-          <w:szCs w:val="24"/>
-        </w:rPr>
-        <w:t>-------------------------------------------------------------------------------------------------------------------</w:t>
-      </w:r>
-    </w:p>
-    <w:p>
-      <w:pPr>
-        <w:rPr>
-          <w:rFonts w:cstheme="minorHAnsi"/>
-          <w:noProof/>
-          <w:sz w:val="24"/>
-          <w:szCs w:val="24"/>
-        </w:rPr>
-      </w:pPr>
       <w:r>
         <w:rPr>
           <w:rFonts w:cstheme="minorHAnsi"/>
@@ -3227,7 +3246,72 @@
           <w:sz w:val="24"/>
           <w:szCs w:val="24"/>
         </w:rPr>
-        <w:t>, url_img_guia,guia_validada</w:t>
+        <w:t>, url_img_guia</w:t>
+      </w:r>
+      <w:r>
+        <w:rPr>
+          <w:rFonts w:cstheme="minorHAnsi"/>
+          <w:noProof/>
+          <w:sz w:val="24"/>
+          <w:szCs w:val="24"/>
+        </w:rPr>
+        <w:t>_anverso</w:t>
+      </w:r>
+      <w:r>
+        <w:rPr>
+          <w:rFonts w:cstheme="minorHAnsi"/>
+          <w:noProof/>
+          <w:sz w:val="24"/>
+          <w:szCs w:val="24"/>
+        </w:rPr>
+        <w:t>,</w:t>
+      </w:r>
+      <w:r>
+        <w:rPr>
+          <w:rFonts w:cstheme="minorHAnsi"/>
+          <w:noProof/>
+          <w:sz w:val="24"/>
+          <w:szCs w:val="24"/>
+        </w:rPr>
+        <w:t xml:space="preserve"> url_img_guia_</w:t>
+      </w:r>
+      <w:r>
+        <w:rPr>
+          <w:rFonts w:cstheme="minorHAnsi"/>
+          <w:noProof/>
+          <w:sz w:val="24"/>
+          <w:szCs w:val="24"/>
+          <w:u w:val="single"/>
+        </w:rPr>
+        <w:t>re</w:t>
+      </w:r>
+      <w:r>
+        <w:rPr>
+          <w:rFonts w:cstheme="minorHAnsi"/>
+          <w:noProof/>
+          <w:sz w:val="24"/>
+          <w:szCs w:val="24"/>
+          <w:u w:val="single"/>
+        </w:rPr>
+        <w:t>verso</w:t>
+      </w:r>
+      <w:r>
+        <w:rPr>
+          <w:rFonts w:cstheme="minorHAnsi"/>
+          <w:noProof/>
+          <w:sz w:val="24"/>
+          <w:szCs w:val="24"/>
+        </w:rPr>
+        <w:t>,</w:t>
+      </w:r>
+      <w:r>
+        <w:rPr>
+          <w:rFonts w:cstheme="minorHAnsi"/>
+          <w:noProof/>
+          <w:sz w:val="24"/>
+          <w:szCs w:val="24"/>
+        </w:rPr>
+        <w:t>guia_validada</w:t>
       </w:r>
       <w:r>
         <w:rPr>
@@ -4032,7 +4116,7 @@
           <w:szCs w:val="24"/>
         </w:rPr>
         <w:drawing>
-          <wp:anchor distT="0" distB="0" distL="114300" distR="114300" simplePos="0" relativeHeight="251660800" behindDoc="0" locked="0" layoutInCell="1" allowOverlap="1" wp14:anchorId="348B3D65" wp14:editId="574B247F">
+          <wp:anchor distT="0" distB="0" distL="114300" distR="114300" simplePos="0" relativeHeight="251658752" behindDoc="0" locked="0" layoutInCell="1" allowOverlap="1" wp14:anchorId="348B3D65" wp14:editId="574B247F">
             <wp:simplePos x="0" y="0"/>
             <wp:positionH relativeFrom="column">
               <wp:posOffset>-1057275</wp:posOffset>
@@ -5069,7 +5153,7 @@
         </w:rPr>
         <w:lastRenderedPageBreak/>
         <w:drawing>
-          <wp:anchor distT="0" distB="0" distL="114300" distR="114300" simplePos="0" relativeHeight="251655680" behindDoc="1" locked="0" layoutInCell="1" allowOverlap="1" wp14:anchorId="0C1D78AD" wp14:editId="3B627EDE">
+          <wp:anchor distT="0" distB="0" distL="114300" distR="114300" simplePos="0" relativeHeight="251656704" behindDoc="1" locked="0" layoutInCell="1" allowOverlap="1" wp14:anchorId="0C1D78AD" wp14:editId="3B627EDE">
             <wp:simplePos x="0" y="0"/>
             <wp:positionH relativeFrom="column">
               <wp:posOffset>-1033243</wp:posOffset>

</xml_diff>